<commit_message>
update README files to reflect MVP scope and post-MVP priorities
</commit_message>
<xml_diff>
--- a/README.docx
+++ b/README.docx
@@ -17,7 +17,7 @@
         <w:t xml:space="preserve">“</w:t>
       </w:r>
       <w:r>
-        <w:t xml:space="preserve">Set</w:t>
+        <w:t xml:space="preserve">SET</w:t>
       </w:r>
       <w:r>
         <w:t xml:space="preserve">”</w:t>
@@ -45,7 +45,21 @@
         <w:pStyle w:val="FirstParagraph"/>
       </w:pPr>
       <w:r>
-        <w:t xml:space="preserve">To be determined. Who are the stakeholders?</w:t>
+        <w:t xml:space="preserve">The intended audience is SET players at In Time Tec.</w:t>
+      </w:r>
+    </w:p>
+    <w:p>
+      <w:pPr>
+        <w:pStyle w:val="BodyText"/>
+      </w:pPr>
+      <w:r>
+        <w:t xml:space="preserve">Other stakeholders include Eddy and Trevor. When appropriate, they will simulate roles such as business analyst,</w:t>
+      </w:r>
+      <w:r>
+        <w:t xml:space="preserve"> </w:t>
+      </w:r>
+      <w:r>
+        <w:t xml:space="preserve">product owner technical architect, technical lead, technical account manager, et cetera.</w:t>
       </w:r>
     </w:p>
     <w:p>
@@ -71,129 +85,238 @@
         <w:pStyle w:val="BodyText"/>
       </w:pPr>
       <w:r>
-        <w:t xml:space="preserve">Scope: TBD</w:t>
+        <w:t xml:space="preserve">Scope:</w:t>
+      </w:r>
+    </w:p>
+    <w:p>
+      <w:pPr>
+        <w:numPr>
+          <w:ilvl w:val="0"/>
+          <w:numId w:val="1001"/>
+        </w:numPr>
+      </w:pPr>
+      <w:r>
+        <w:t xml:space="preserve">One player versus computer;</w:t>
+      </w:r>
+    </w:p>
+    <w:p>
+      <w:pPr>
+        <w:numPr>
+          <w:ilvl w:val="0"/>
+          <w:numId w:val="1001"/>
+        </w:numPr>
+      </w:pPr>
+      <w:r>
+        <w:t xml:space="preserve">Web UI.</w:t>
       </w:r>
     </w:p>
     <w:p>
       <w:pPr>
         <w:pStyle w:val="Heading2"/>
       </w:pPr>
-      <w:bookmarkStart w:id="23" w:name="application-scope-overall-design"/>
+      <w:bookmarkStart w:id="23" w:name="mvp-specifically-excluded"/>
+      <w:r>
+        <w:t xml:space="preserve">MVP: Specifically Excluded</w:t>
+      </w:r>
+      <w:bookmarkEnd w:id="23"/>
+    </w:p>
+    <w:p>
+      <w:pPr>
+        <w:numPr>
+          <w:ilvl w:val="0"/>
+          <w:numId w:val="1002"/>
+        </w:numPr>
+      </w:pPr>
+      <w:r>
+        <w:t xml:space="preserve">No authn/authz;</w:t>
+      </w:r>
+    </w:p>
+    <w:p>
+      <w:pPr>
+        <w:numPr>
+          <w:ilvl w:val="0"/>
+          <w:numId w:val="1002"/>
+        </w:numPr>
+      </w:pPr>
+      <w:r>
+        <w:t xml:space="preserve">No console or native UI;</w:t>
+      </w:r>
+    </w:p>
+    <w:p>
+      <w:pPr>
+        <w:numPr>
+          <w:ilvl w:val="0"/>
+          <w:numId w:val="1002"/>
+        </w:numPr>
+      </w:pPr>
+      <w:r>
+        <w:t xml:space="preserve">No leaderboard;</w:t>
+      </w:r>
+    </w:p>
+    <w:p>
+      <w:pPr>
+        <w:numPr>
+          <w:ilvl w:val="0"/>
+          <w:numId w:val="1002"/>
+        </w:numPr>
+      </w:pPr>
+      <w:r>
+        <w:t xml:space="preserve">No multiplayer;</w:t>
+      </w:r>
+    </w:p>
+    <w:p>
+      <w:pPr>
+        <w:numPr>
+          <w:ilvl w:val="0"/>
+          <w:numId w:val="1002"/>
+        </w:numPr>
+      </w:pPr>
+      <w:r>
+        <w:t xml:space="preserve">No saved games;</w:t>
+      </w:r>
+    </w:p>
+    <w:p>
+      <w:pPr>
+        <w:numPr>
+          <w:ilvl w:val="0"/>
+          <w:numId w:val="1002"/>
+        </w:numPr>
+      </w:pPr>
+      <w:r>
+        <w:t xml:space="preserve">No saved scores;</w:t>
+      </w:r>
+    </w:p>
+    <w:p>
+      <w:pPr>
+        <w:numPr>
+          <w:ilvl w:val="0"/>
+          <w:numId w:val="1002"/>
+        </w:numPr>
+      </w:pPr>
+      <w:r>
+        <w:t xml:space="preserve">No statistics or analysis;</w:t>
+      </w:r>
+    </w:p>
+    <w:p>
+      <w:pPr>
+        <w:numPr>
+          <w:ilvl w:val="0"/>
+          <w:numId w:val="1002"/>
+        </w:numPr>
+      </w:pPr>
+      <w:r>
+        <w:t xml:space="preserve">No user data.</w:t>
+      </w:r>
+    </w:p>
+    <w:p>
+      <w:pPr>
+        <w:pStyle w:val="Heading2"/>
+      </w:pPr>
+      <w:bookmarkStart w:id="24" w:name="application-scope-overall-design"/>
       <w:r>
         <w:t xml:space="preserve">Application Scope: Overall Design</w:t>
       </w:r>
-      <w:bookmarkEnd w:id="23"/>
-    </w:p>
-    <w:p>
-      <w:pPr>
-        <w:numPr>
-          <w:ilvl w:val="0"/>
-          <w:numId w:val="1001"/>
-        </w:numPr>
-      </w:pPr>
-      <w:r>
-        <w:t xml:space="preserve">What end-user experience will we create? Console? Graphical? Both?</w:t>
-      </w:r>
-    </w:p>
-    <w:p>
-      <w:pPr>
-        <w:numPr>
-          <w:ilvl w:val="0"/>
-          <w:numId w:val="1001"/>
-        </w:numPr>
-      </w:pPr>
-      <w:r>
-        <w:t xml:space="preserve">How will the application be delivered? Native executable? (And what platforms?) Web app? Both?</w:t>
-      </w:r>
-    </w:p>
-    <w:p>
-      <w:pPr>
-        <w:numPr>
-          <w:ilvl w:val="0"/>
-          <w:numId w:val="1001"/>
-        </w:numPr>
-      </w:pPr>
-      <w:r>
-        <w:t xml:space="preserve">Multi-user? Authentication and authorization?</w:t>
+      <w:bookmarkEnd w:id="24"/>
+    </w:p>
+    <w:p>
+      <w:pPr>
+        <w:numPr>
+          <w:ilvl w:val="0"/>
+          <w:numId w:val="1003"/>
+        </w:numPr>
+      </w:pPr>
+      <w:r>
+        <w:t xml:space="preserve">End-user experience and application delivery: Web UI.</w:t>
+      </w:r>
+    </w:p>
+    <w:p>
+      <w:pPr>
+        <w:numPr>
+          <w:ilvl w:val="0"/>
+          <w:numId w:val="1003"/>
+        </w:numPr>
+      </w:pPr>
+      <w:r>
+        <w:t xml:space="preserve">Multi-user with authentication and authorization.</w:t>
       </w:r>
     </w:p>
     <w:p>
       <w:pPr>
         <w:pStyle w:val="Heading2"/>
       </w:pPr>
-      <w:bookmarkStart w:id="24" w:name="application-scope-features"/>
-      <w:r>
-        <w:t xml:space="preserve">Application Scope: Features</w:t>
-      </w:r>
-      <w:bookmarkEnd w:id="24"/>
+      <w:bookmarkStart w:id="25" w:name="X8ba5e18f96423b394450cf71aceb529932559f8"/>
+      <w:r>
+        <w:t xml:space="preserve">Application Scope: Post-MVP Features / Stretch Goals</w:t>
+      </w:r>
+      <w:bookmarkEnd w:id="25"/>
     </w:p>
     <w:p>
       <w:pPr>
         <w:pStyle w:val="FirstParagraph"/>
       </w:pPr>
       <w:r>
-        <w:t xml:space="preserve">To be determined.</w:t>
-      </w:r>
-    </w:p>
-    <w:p>
-      <w:pPr>
-        <w:numPr>
-          <w:ilvl w:val="0"/>
-          <w:numId w:val="1002"/>
-        </w:numPr>
-      </w:pPr>
-      <w:r>
-        <w:t xml:space="preserve">User data?</w:t>
-      </w:r>
-    </w:p>
-    <w:p>
-      <w:pPr>
-        <w:numPr>
-          <w:ilvl w:val="0"/>
-          <w:numId w:val="1002"/>
-        </w:numPr>
-      </w:pPr>
-      <w:r>
-        <w:t xml:space="preserve">Persistance?</w:t>
-      </w:r>
-    </w:p>
-    <w:p>
-      <w:pPr>
-        <w:numPr>
-          <w:ilvl w:val="0"/>
-          <w:numId w:val="1002"/>
-        </w:numPr>
-      </w:pPr>
-      <w:r>
-        <w:t xml:space="preserve">Leaderboard?</w:t>
-      </w:r>
-    </w:p>
-    <w:p>
-      <w:pPr>
-        <w:numPr>
-          <w:ilvl w:val="0"/>
-          <w:numId w:val="1002"/>
-        </w:numPr>
-      </w:pPr>
-      <w:r>
-        <w:t xml:space="preserve">Saved scores?</w:t>
+        <w:t xml:space="preserve">In order of most important to least:</w:t>
+      </w:r>
+    </w:p>
+    <w:p>
+      <w:pPr>
+        <w:numPr>
+          <w:ilvl w:val="0"/>
+          <w:numId w:val="1004"/>
+        </w:numPr>
+      </w:pPr>
+      <w:r>
+        <w:t xml:space="preserve">Multiplayer;</w:t>
+      </w:r>
+    </w:p>
+    <w:p>
+      <w:pPr>
+        <w:numPr>
+          <w:ilvl w:val="0"/>
+          <w:numId w:val="1004"/>
+        </w:numPr>
+      </w:pPr>
+      <w:r>
+        <w:t xml:space="preserve">Authn and user data;</w:t>
+      </w:r>
+    </w:p>
+    <w:p>
+      <w:pPr>
+        <w:numPr>
+          <w:ilvl w:val="0"/>
+          <w:numId w:val="1004"/>
+        </w:numPr>
+      </w:pPr>
+      <w:r>
+        <w:t xml:space="preserve">Saved scores, saved games, and leaderboard.</w:t>
+      </w:r>
+    </w:p>
+    <w:p>
+      <w:pPr>
+        <w:numPr>
+          <w:ilvl w:val="0"/>
+          <w:numId w:val="1004"/>
+        </w:numPr>
+      </w:pPr>
+      <w:r>
+        <w:t xml:space="preserve">Should we consider an improved computer player?</w:t>
       </w:r>
     </w:p>
     <w:p>
       <w:pPr>
         <w:pStyle w:val="Heading2"/>
       </w:pPr>
-      <w:bookmarkStart w:id="25" w:name="tool-stack"/>
+      <w:bookmarkStart w:id="26" w:name="tool-stack"/>
       <w:r>
         <w:t xml:space="preserve">Tool Stack</w:t>
       </w:r>
-      <w:bookmarkEnd w:id="25"/>
-    </w:p>
-    <w:p>
-      <w:pPr>
-        <w:numPr>
-          <w:ilvl w:val="0"/>
-          <w:numId w:val="1003"/>
+      <w:bookmarkEnd w:id="26"/>
+    </w:p>
+    <w:p>
+      <w:pPr>
+        <w:numPr>
+          <w:ilvl w:val="0"/>
+          <w:numId w:val="1005"/>
         </w:numPr>
       </w:pPr>
       <w:r>
@@ -204,7 +327,7 @@
       <w:pPr>
         <w:numPr>
           <w:ilvl w:val="0"/>
-          <w:numId w:val="1003"/>
+          <w:numId w:val="1005"/>
         </w:numPr>
       </w:pPr>
       <w:r>
@@ -215,7 +338,7 @@
       <w:pPr>
         <w:numPr>
           <w:ilvl w:val="0"/>
-          <w:numId w:val="1003"/>
+          <w:numId w:val="1005"/>
         </w:numPr>
       </w:pPr>
       <w:r>
@@ -226,7 +349,7 @@
       <w:pPr>
         <w:numPr>
           <w:ilvl w:val="0"/>
-          <w:numId w:val="1003"/>
+          <w:numId w:val="1005"/>
         </w:numPr>
       </w:pPr>
       <w:r>
@@ -237,7 +360,7 @@
       <w:pPr>
         <w:numPr>
           <w:ilvl w:val="0"/>
-          <w:numId w:val="1003"/>
+          <w:numId w:val="1005"/>
         </w:numPr>
       </w:pPr>
       <w:r>
@@ -248,7 +371,7 @@
       <w:pPr>
         <w:numPr>
           <w:ilvl w:val="0"/>
-          <w:numId w:val="1003"/>
+          <w:numId w:val="1005"/>
         </w:numPr>
       </w:pPr>
       <w:r>
@@ -259,17 +382,17 @@
       <w:pPr>
         <w:pStyle w:val="Heading2"/>
       </w:pPr>
-      <w:bookmarkStart w:id="26" w:name="progress-tracking"/>
+      <w:bookmarkStart w:id="27" w:name="progress-tracking"/>
       <w:r>
         <w:t xml:space="preserve">Progress Tracking</w:t>
       </w:r>
-      <w:bookmarkEnd w:id="26"/>
-    </w:p>
-    <w:p>
-      <w:pPr>
-        <w:numPr>
-          <w:ilvl w:val="0"/>
-          <w:numId w:val="1004"/>
+      <w:bookmarkEnd w:id="27"/>
+    </w:p>
+    <w:p>
+      <w:pPr>
+        <w:numPr>
+          <w:ilvl w:val="0"/>
+          <w:numId w:val="1006"/>
         </w:numPr>
       </w:pPr>
       <w:r>
@@ -280,7 +403,7 @@
       <w:pPr>
         <w:numPr>
           <w:ilvl w:val="0"/>
-          <w:numId w:val="1004"/>
+          <w:numId w:val="1006"/>
         </w:numPr>
       </w:pPr>
       <w:r>
@@ -291,7 +414,7 @@
       <w:pPr>
         <w:numPr>
           <w:ilvl w:val="0"/>
-          <w:numId w:val="1004"/>
+          <w:numId w:val="1006"/>
         </w:numPr>
       </w:pPr>
       <w:r>
@@ -302,7 +425,7 @@
       <w:pPr>
         <w:numPr>
           <w:ilvl w:val="0"/>
-          <w:numId w:val="1004"/>
+          <w:numId w:val="1006"/>
         </w:numPr>
       </w:pPr>
       <w:r>
@@ -313,7 +436,7 @@
       <w:pPr>
         <w:numPr>
           <w:ilvl w:val="0"/>
-          <w:numId w:val="1004"/>
+          <w:numId w:val="1006"/>
         </w:numPr>
       </w:pPr>
       <w:r>
@@ -324,7 +447,7 @@
       <w:pPr>
         <w:numPr>
           <w:ilvl w:val="0"/>
-          <w:numId w:val="1004"/>
+          <w:numId w:val="1006"/>
         </w:numPr>
       </w:pPr>
       <w:r>
@@ -335,17 +458,17 @@
       <w:pPr>
         <w:pStyle w:val="Heading2"/>
       </w:pPr>
-      <w:bookmarkStart w:id="27" w:name="test-strategy"/>
+      <w:bookmarkStart w:id="28" w:name="test-strategy"/>
       <w:r>
         <w:t xml:space="preserve">Test Strategy</w:t>
       </w:r>
-      <w:bookmarkEnd w:id="27"/>
-    </w:p>
-    <w:p>
-      <w:pPr>
-        <w:numPr>
-          <w:ilvl w:val="0"/>
-          <w:numId w:val="1005"/>
+      <w:bookmarkEnd w:id="28"/>
+    </w:p>
+    <w:p>
+      <w:pPr>
+        <w:numPr>
+          <w:ilvl w:val="0"/>
+          <w:numId w:val="1007"/>
         </w:numPr>
       </w:pPr>
       <w:r>
@@ -356,7 +479,7 @@
       <w:pPr>
         <w:numPr>
           <w:ilvl w:val="0"/>
-          <w:numId w:val="1005"/>
+          <w:numId w:val="1007"/>
         </w:numPr>
       </w:pPr>
       <w:r>
@@ -367,7 +490,7 @@
       <w:pPr>
         <w:numPr>
           <w:ilvl w:val="0"/>
-          <w:numId w:val="1005"/>
+          <w:numId w:val="1007"/>
         </w:numPr>
       </w:pPr>
       <w:r>
@@ -378,7 +501,7 @@
       <w:pPr>
         <w:numPr>
           <w:ilvl w:val="0"/>
-          <w:numId w:val="1005"/>
+          <w:numId w:val="1007"/>
         </w:numPr>
       </w:pPr>
       <w:r>
@@ -645,6 +768,12 @@
     <w:abstractNumId w:val="991"/>
   </w:num>
   <w:num w:numId="1005">
+    <w:abstractNumId w:val="991"/>
+  </w:num>
+  <w:num w:numId="1006">
+    <w:abstractNumId w:val="991"/>
+  </w:num>
+  <w:num w:numId="1007">
     <w:abstractNumId w:val="991"/>
   </w:num>
 </w:numbering>

</xml_diff>